<commit_message>
Se agrego las clases para pintar y se desarrollo un pequeño algoritmo para leer los caractéres, solo falta el algoritmo para comprobar los tokens
</commit_message>
<xml_diff>
--- a/Gramaticas/EXPRESIÓN REGULAR.docx
+++ b/Gramaticas/EXPRESIÓN REGULAR.docx
@@ -617,7 +617,7 @@
               <w:jc w:val="center"/>
             </w:pPr>
             <w:r>
-              <w:t>_?</w:t>
+              <w:t>Negation</w:t>
             </w:r>
           </w:p>
         </w:tc>
@@ -898,22 +898,10 @@
           </w:tcPr>
           <w:p>
             <w:r>
-              <w:t>(/.*) (a…</w:t>
-            </w:r>
-            <w:proofErr w:type="spellStart"/>
-            <w:r>
-              <w:t>z</w:t>
-            </w:r>
-            <w:r>
-              <w:t>|A</w:t>
-            </w:r>
-            <w:proofErr w:type="spellEnd"/>
-            <w:r>
-              <w:t>…</w:t>
-            </w:r>
-            <w:proofErr w:type="spellStart"/>
-            <w:r>
-              <w:t>Z</w:t>
+              <w:t>(/.*) (a…z</w:t>
+            </w:r>
+            <w:r>
+              <w:t>|A…Z</w:t>
             </w:r>
             <w:r>
               <w:t>|</w:t>
@@ -921,7 +909,6 @@
             <w:r>
               <w:t>epsilum</w:t>
             </w:r>
-            <w:proofErr w:type="spellEnd"/>
             <w:r>
               <w:t>)* (*</w:t>
             </w:r>
@@ -1040,11 +1027,9 @@
             <w:tcW w:w="4932" w:type="dxa"/>
           </w:tcPr>
           <w:p>
-            <w:proofErr w:type="spellStart"/>
             <w:r>
               <w:t>Boolean</w:t>
             </w:r>
-            <w:proofErr w:type="spellEnd"/>
           </w:p>
         </w:tc>
         <w:tc>
@@ -1536,25 +1521,7 @@
           <w:color w:val="222222"/>
           <w:shd w:val="clear" w:color="auto" w:fill="FFFFFF"/>
         </w:rPr>
-        <w:t>δ(</w:t>
-      </w:r>
-      <w:proofErr w:type="spellStart"/>
-      <w:r>
-        <w:rPr>
-          <w:rFonts w:ascii="Arial" w:hAnsi="Arial" w:cs="Arial"/>
-          <w:color w:val="222222"/>
-          <w:shd w:val="clear" w:color="auto" w:fill="FFFFFF"/>
-        </w:rPr>
-        <w:t>So,E</w:t>
-      </w:r>
-      <w:proofErr w:type="spellEnd"/>
-      <w:r>
-        <w:rPr>
-          <w:rFonts w:ascii="Arial" w:hAnsi="Arial" w:cs="Arial"/>
-          <w:color w:val="222222"/>
-          <w:shd w:val="clear" w:color="auto" w:fill="FFFFFF"/>
-        </w:rPr>
-        <w:t>)=2=S1</w:t>
+        <w:t>δ(So,E)=2=S1</w:t>
       </w:r>
     </w:p>
     <w:p>
@@ -1959,19 +1926,11 @@
           <w:lang w:val="en-US"/>
         </w:rPr>
       </w:pPr>
-      <w:proofErr w:type="spellStart"/>
-      <w:r>
-        <w:rPr>
-          <w:lang w:val="en-US"/>
-        </w:rPr>
-        <w:t>Definición</w:t>
-      </w:r>
-      <w:proofErr w:type="spellEnd"/>
-      <w:r>
-        <w:rPr>
-          <w:lang w:val="en-US"/>
-        </w:rPr>
-        <w:t xml:space="preserve"> Formal AFD</w:t>
+      <w:r>
+        <w:rPr>
+          <w:lang w:val="en-US"/>
+        </w:rPr>
+        <w:t>Definición Formal AFD</w:t>
       </w:r>
     </w:p>
     <w:p>
@@ -2009,16 +1968,8 @@
         <w:rPr>
           <w:lang w:val="en-US"/>
         </w:rPr>
-        <w:t>E=</w:t>
-      </w:r>
-      <w:proofErr w:type="spellStart"/>
-      <w:r>
-        <w:rPr>
-          <w:lang w:val="en-US"/>
-        </w:rPr>
-        <w:t>E,n,t,e,r,o</w:t>
-      </w:r>
-      <w:proofErr w:type="spellEnd"/>
+        <w:t>E=E,n,t,e,r,o</w:t>
+      </w:r>
     </w:p>
     <w:p>
       <w:pPr>
@@ -2078,25 +2029,7 @@
           <w:color w:val="222222"/>
           <w:shd w:val="clear" w:color="auto" w:fill="FFFFFF"/>
         </w:rPr>
-        <w:t>δ(</w:t>
-      </w:r>
-      <w:proofErr w:type="spellStart"/>
-      <w:r>
-        <w:rPr>
-          <w:rFonts w:ascii="Arial" w:hAnsi="Arial" w:cs="Arial"/>
-          <w:color w:val="222222"/>
-          <w:shd w:val="clear" w:color="auto" w:fill="FFFFFF"/>
-        </w:rPr>
-        <w:t>So,E</w:t>
-      </w:r>
-      <w:proofErr w:type="spellEnd"/>
-      <w:r>
-        <w:rPr>
-          <w:rFonts w:ascii="Arial" w:hAnsi="Arial" w:cs="Arial"/>
-          <w:color w:val="222222"/>
-          <w:shd w:val="clear" w:color="auto" w:fill="FFFFFF"/>
-        </w:rPr>
-        <w:t>)=S1</w:t>
+        <w:t>δ(So,E)=S1</w:t>
       </w:r>
     </w:p>
     <w:p>
@@ -2716,25 +2649,7 @@
           <w:color w:val="222222"/>
           <w:shd w:val="clear" w:color="auto" w:fill="FFFFFF"/>
         </w:rPr>
-        <w:t>δ(</w:t>
-      </w:r>
-      <w:proofErr w:type="spellStart"/>
-      <w:r>
-        <w:rPr>
-          <w:rFonts w:ascii="Arial" w:hAnsi="Arial" w:cs="Arial"/>
-          <w:color w:val="222222"/>
-          <w:shd w:val="clear" w:color="auto" w:fill="FFFFFF"/>
-        </w:rPr>
-        <w:t>So,D</w:t>
-      </w:r>
-      <w:proofErr w:type="spellEnd"/>
-      <w:r>
-        <w:rPr>
-          <w:rFonts w:ascii="Arial" w:hAnsi="Arial" w:cs="Arial"/>
-          <w:color w:val="222222"/>
-          <w:shd w:val="clear" w:color="auto" w:fill="FFFFFF"/>
-        </w:rPr>
-        <w:t>)=2=S1</w:t>
+        <w:t>δ(So,D)=2=S1</w:t>
       </w:r>
     </w:p>
     <w:p>
@@ -2948,19 +2863,11 @@
           <w:lang w:val="en-US"/>
         </w:rPr>
       </w:pPr>
-      <w:proofErr w:type="spellStart"/>
-      <w:r>
-        <w:rPr>
-          <w:lang w:val="en-US"/>
-        </w:rPr>
-        <w:t>Definición</w:t>
-      </w:r>
-      <w:proofErr w:type="spellEnd"/>
-      <w:r>
-        <w:rPr>
-          <w:lang w:val="en-US"/>
-        </w:rPr>
-        <w:t xml:space="preserve"> Formal AFD</w:t>
+      <w:r>
+        <w:rPr>
+          <w:lang w:val="en-US"/>
+        </w:rPr>
+        <w:t>Definición Formal AFD</w:t>
       </w:r>
     </w:p>
     <w:p>
@@ -3006,14 +2913,12 @@
         </w:rPr>
         <w:t>E=</w:t>
       </w:r>
-      <w:proofErr w:type="spellStart"/>
       <w:r>
         <w:rPr>
           <w:lang w:val="en-US"/>
         </w:rPr>
         <w:t>D,e,c,i,m,a,l</w:t>
       </w:r>
-      <w:proofErr w:type="spellEnd"/>
     </w:p>
     <w:p>
       <w:pPr>
@@ -3073,16 +2978,7 @@
           <w:color w:val="222222"/>
           <w:shd w:val="clear" w:color="auto" w:fill="FFFFFF"/>
         </w:rPr>
-        <w:t>δ(</w:t>
-      </w:r>
-      <w:proofErr w:type="spellStart"/>
-      <w:r>
-        <w:rPr>
-          <w:rFonts w:ascii="Arial" w:hAnsi="Arial" w:cs="Arial"/>
-          <w:color w:val="222222"/>
-          <w:shd w:val="clear" w:color="auto" w:fill="FFFFFF"/>
-        </w:rPr>
-        <w:t>So,</w:t>
+        <w:t>δ(So,</w:t>
       </w:r>
       <w:r>
         <w:rPr>
@@ -3092,7 +2988,6 @@
         </w:rPr>
         <w:t>D</w:t>
       </w:r>
-      <w:proofErr w:type="spellEnd"/>
       <w:r>
         <w:rPr>
           <w:rFonts w:ascii="Arial" w:hAnsi="Arial" w:cs="Arial"/>
@@ -3832,17 +3727,7 @@
           <w:shd w:val="clear" w:color="auto" w:fill="FFFFFF"/>
           <w:lang w:val="en-US"/>
         </w:rPr>
-        <w:t>(</w:t>
-      </w:r>
-      <w:proofErr w:type="spellStart"/>
-      <w:r>
-        <w:rPr>
-          <w:rFonts w:ascii="Arial" w:hAnsi="Arial" w:cs="Arial"/>
-          <w:color w:val="222222"/>
-          <w:shd w:val="clear" w:color="auto" w:fill="FFFFFF"/>
-          <w:lang w:val="en-US"/>
-        </w:rPr>
-        <w:t>So,</w:t>
+        <w:t>(So,</w:t>
       </w:r>
       <w:r>
         <w:rPr>
@@ -3853,7 +3738,6 @@
         </w:rPr>
         <w:t>C</w:t>
       </w:r>
-      <w:proofErr w:type="spellEnd"/>
       <w:r>
         <w:rPr>
           <w:rFonts w:ascii="Arial" w:hAnsi="Arial" w:cs="Arial"/>
@@ -4191,19 +4075,11 @@
           <w:lang w:val="en-US"/>
         </w:rPr>
       </w:pPr>
-      <w:proofErr w:type="spellStart"/>
-      <w:r>
-        <w:rPr>
-          <w:lang w:val="en-US"/>
-        </w:rPr>
-        <w:t>Definición</w:t>
-      </w:r>
-      <w:proofErr w:type="spellEnd"/>
-      <w:r>
-        <w:rPr>
-          <w:lang w:val="en-US"/>
-        </w:rPr>
-        <w:t xml:space="preserve"> Formal AFD</w:t>
+      <w:r>
+        <w:rPr>
+          <w:lang w:val="en-US"/>
+        </w:rPr>
+        <w:t>Definición Formal AFD</w:t>
       </w:r>
     </w:p>
     <w:p>
@@ -4243,14 +4119,12 @@
         </w:rPr>
         <w:t>E=</w:t>
       </w:r>
-      <w:proofErr w:type="spellStart"/>
       <w:r>
         <w:rPr>
           <w:lang w:val="en-US"/>
         </w:rPr>
         <w:t>C,a,d,e,n,a</w:t>
       </w:r>
-      <w:proofErr w:type="spellEnd"/>
     </w:p>
     <w:p>
       <w:pPr>
@@ -4310,16 +4184,7 @@
           <w:color w:val="222222"/>
           <w:shd w:val="clear" w:color="auto" w:fill="FFFFFF"/>
         </w:rPr>
-        <w:t>δ(</w:t>
-      </w:r>
-      <w:proofErr w:type="spellStart"/>
-      <w:r>
-        <w:rPr>
-          <w:rFonts w:ascii="Arial" w:hAnsi="Arial" w:cs="Arial"/>
-          <w:color w:val="222222"/>
-          <w:shd w:val="clear" w:color="auto" w:fill="FFFFFF"/>
-        </w:rPr>
-        <w:t>So,</w:t>
+        <w:t>δ(So,</w:t>
       </w:r>
       <w:r>
         <w:rPr>
@@ -4329,7 +4194,6 @@
         </w:rPr>
         <w:t>C</w:t>
       </w:r>
-      <w:proofErr w:type="spellEnd"/>
       <w:r>
         <w:rPr>
           <w:rFonts w:ascii="Arial" w:hAnsi="Arial" w:cs="Arial"/>
@@ -5047,17 +4911,7 @@
           <w:shd w:val="clear" w:color="auto" w:fill="FFFFFF"/>
           <w:lang w:val="en-US"/>
         </w:rPr>
-        <w:t>(</w:t>
-      </w:r>
-      <w:proofErr w:type="spellStart"/>
-      <w:r>
-        <w:rPr>
-          <w:rFonts w:ascii="Arial" w:hAnsi="Arial" w:cs="Arial"/>
-          <w:color w:val="222222"/>
-          <w:shd w:val="clear" w:color="auto" w:fill="FFFFFF"/>
-          <w:lang w:val="en-US"/>
-        </w:rPr>
-        <w:t>So,</w:t>
+        <w:t>(So,</w:t>
       </w:r>
       <w:r>
         <w:rPr>
@@ -5068,7 +4922,6 @@
         </w:rPr>
         <w:t>B</w:t>
       </w:r>
-      <w:proofErr w:type="spellEnd"/>
       <w:r>
         <w:rPr>
           <w:rFonts w:ascii="Arial" w:hAnsi="Arial" w:cs="Arial"/>
@@ -5497,19 +5350,11 @@
           <w:lang w:val="en-US"/>
         </w:rPr>
       </w:pPr>
-      <w:proofErr w:type="spellStart"/>
-      <w:r>
-        <w:rPr>
-          <w:lang w:val="en-US"/>
-        </w:rPr>
-        <w:t>Definición</w:t>
-      </w:r>
-      <w:proofErr w:type="spellEnd"/>
-      <w:r>
-        <w:rPr>
-          <w:lang w:val="en-US"/>
-        </w:rPr>
-        <w:t xml:space="preserve"> Formal AFD</w:t>
+      <w:r>
+        <w:rPr>
+          <w:lang w:val="en-US"/>
+        </w:rPr>
+        <w:t>Definición Formal AFD</w:t>
       </w:r>
     </w:p>
     <w:p>
@@ -5555,14 +5400,12 @@
         </w:rPr>
         <w:t>E=</w:t>
       </w:r>
-      <w:proofErr w:type="spellStart"/>
       <w:r>
         <w:rPr>
           <w:lang w:val="en-US"/>
         </w:rPr>
         <w:t>C,a,d,e,n,a</w:t>
       </w:r>
-      <w:proofErr w:type="spellEnd"/>
     </w:p>
     <w:p>
       <w:pPr>
@@ -5622,16 +5465,7 @@
           <w:color w:val="222222"/>
           <w:shd w:val="clear" w:color="auto" w:fill="FFFFFF"/>
         </w:rPr>
-        <w:t>δ(</w:t>
-      </w:r>
-      <w:proofErr w:type="spellStart"/>
-      <w:r>
-        <w:rPr>
-          <w:rFonts w:ascii="Arial" w:hAnsi="Arial" w:cs="Arial"/>
-          <w:color w:val="222222"/>
-          <w:shd w:val="clear" w:color="auto" w:fill="FFFFFF"/>
-        </w:rPr>
-        <w:t>So,</w:t>
+        <w:t>δ(So,</w:t>
       </w:r>
       <w:r>
         <w:rPr>
@@ -5641,7 +5475,6 @@
         </w:rPr>
         <w:t>B</w:t>
       </w:r>
-      <w:proofErr w:type="spellEnd"/>
       <w:r>
         <w:rPr>
           <w:rFonts w:ascii="Arial" w:hAnsi="Arial" w:cs="Arial"/>
@@ -6349,17 +6182,7 @@
           <w:shd w:val="clear" w:color="auto" w:fill="FFFFFF"/>
           <w:lang w:val="en-US"/>
         </w:rPr>
-        <w:t>(</w:t>
-      </w:r>
-      <w:proofErr w:type="spellStart"/>
-      <w:r>
-        <w:rPr>
-          <w:rFonts w:ascii="Arial" w:hAnsi="Arial" w:cs="Arial"/>
-          <w:color w:val="222222"/>
-          <w:shd w:val="clear" w:color="auto" w:fill="FFFFFF"/>
-          <w:lang w:val="en-US"/>
-        </w:rPr>
-        <w:t>So,</w:t>
+        <w:t>(So,</w:t>
       </w:r>
       <w:r>
         <w:rPr>
@@ -6370,7 +6193,6 @@
         </w:rPr>
         <w:t>C</w:t>
       </w:r>
-      <w:proofErr w:type="spellEnd"/>
       <w:r>
         <w:rPr>
           <w:rFonts w:ascii="Arial" w:hAnsi="Arial" w:cs="Arial"/>
@@ -6644,19 +6466,11 @@
           <w:lang w:val="en-US"/>
         </w:rPr>
       </w:pPr>
-      <w:proofErr w:type="spellStart"/>
-      <w:r>
-        <w:rPr>
-          <w:lang w:val="en-US"/>
-        </w:rPr>
-        <w:t>Definición</w:t>
-      </w:r>
-      <w:proofErr w:type="spellEnd"/>
-      <w:r>
-        <w:rPr>
-          <w:lang w:val="en-US"/>
-        </w:rPr>
-        <w:t xml:space="preserve"> Formal AFD</w:t>
+      <w:r>
+        <w:rPr>
+          <w:lang w:val="en-US"/>
+        </w:rPr>
+        <w:t>Definición Formal AFD</w:t>
       </w:r>
     </w:p>
     <w:p>
@@ -6696,14 +6510,12 @@
         </w:rPr>
         <w:t>E=</w:t>
       </w:r>
-      <w:proofErr w:type="spellStart"/>
       <w:r>
         <w:rPr>
           <w:lang w:val="en-US"/>
         </w:rPr>
         <w:t>C,h,a,r,t</w:t>
       </w:r>
-      <w:proofErr w:type="spellEnd"/>
     </w:p>
     <w:p>
       <w:pPr>
@@ -6763,16 +6575,7 @@
           <w:color w:val="222222"/>
           <w:shd w:val="clear" w:color="auto" w:fill="FFFFFF"/>
         </w:rPr>
-        <w:t>δ(</w:t>
-      </w:r>
-      <w:proofErr w:type="spellStart"/>
-      <w:r>
-        <w:rPr>
-          <w:rFonts w:ascii="Arial" w:hAnsi="Arial" w:cs="Arial"/>
-          <w:color w:val="222222"/>
-          <w:shd w:val="clear" w:color="auto" w:fill="FFFFFF"/>
-        </w:rPr>
-        <w:t>So,</w:t>
+        <w:t>δ(So,</w:t>
       </w:r>
       <w:r>
         <w:rPr>
@@ -6782,7 +6585,6 @@
         </w:rPr>
         <w:t>C</w:t>
       </w:r>
-      <w:proofErr w:type="spellEnd"/>
       <w:r>
         <w:rPr>
           <w:rFonts w:ascii="Arial" w:hAnsi="Arial" w:cs="Arial"/>
@@ -7639,19 +7441,11 @@
           <w:lang w:val="en-US"/>
         </w:rPr>
       </w:pPr>
-      <w:proofErr w:type="spellStart"/>
-      <w:r>
-        <w:rPr>
-          <w:lang w:val="en-US"/>
-        </w:rPr>
-        <w:t>Definición</w:t>
-      </w:r>
-      <w:proofErr w:type="spellEnd"/>
-      <w:r>
-        <w:rPr>
-          <w:lang w:val="en-US"/>
-        </w:rPr>
-        <w:t xml:space="preserve"> Formal AFD</w:t>
+      <w:r>
+        <w:rPr>
+          <w:lang w:val="en-US"/>
+        </w:rPr>
+        <w:t>Definición Formal AFD</w:t>
       </w:r>
     </w:p>
     <w:p>
@@ -7695,16 +7489,8 @@
         <w:rPr>
           <w:lang w:val="en-US"/>
         </w:rPr>
-        <w:t>/,/,</w:t>
-      </w:r>
-      <w:proofErr w:type="spellStart"/>
-      <w:r>
-        <w:rPr>
-          <w:lang w:val="en-US"/>
-        </w:rPr>
-        <w:t>Minúsculas,Mayúsculas</w:t>
-      </w:r>
-      <w:proofErr w:type="spellEnd"/>
+        <w:t>/,/,Minúsculas,Mayúsculas</w:t>
+      </w:r>
     </w:p>
     <w:p>
       <w:pPr>
@@ -8272,11 +8058,9 @@
             <w:pPr>
               <w:jc w:val="both"/>
             </w:pPr>
-            <w:proofErr w:type="spellStart"/>
             <w:r>
               <w:t>epsilum</w:t>
             </w:r>
-            <w:proofErr w:type="spellEnd"/>
           </w:p>
         </w:tc>
         <w:tc>
@@ -8978,19 +8762,11 @@
           <w:lang w:val="en-US"/>
         </w:rPr>
       </w:pPr>
-      <w:proofErr w:type="spellStart"/>
-      <w:r>
-        <w:rPr>
-          <w:lang w:val="en-US"/>
-        </w:rPr>
-        <w:t>Definición</w:t>
-      </w:r>
-      <w:proofErr w:type="spellEnd"/>
-      <w:r>
-        <w:rPr>
-          <w:lang w:val="en-US"/>
-        </w:rPr>
-        <w:t xml:space="preserve"> Formal AFD</w:t>
+      <w:r>
+        <w:rPr>
+          <w:lang w:val="en-US"/>
+        </w:rPr>
+        <w:t>Definición Formal AFD</w:t>
       </w:r>
     </w:p>
     <w:p>
@@ -9052,30 +8828,14 @@
         <w:rPr>
           <w:lang w:val="en-US"/>
         </w:rPr>
-        <w:t>,</w:t>
-      </w:r>
-      <w:proofErr w:type="spellStart"/>
-      <w:r>
-        <w:rPr>
-          <w:lang w:val="en-US"/>
-        </w:rPr>
-        <w:t>Minúsculas,Mayúsculas</w:t>
-      </w:r>
-      <w:proofErr w:type="spellEnd"/>
-      <w:r>
-        <w:rPr>
-          <w:lang w:val="en-US"/>
-        </w:rPr>
-        <w:t xml:space="preserve">, </w:t>
-      </w:r>
-      <w:proofErr w:type="spellStart"/>
-      <w:r>
-        <w:rPr>
-          <w:lang w:val="en-US"/>
-        </w:rPr>
-        <w:t>epsilum</w:t>
-      </w:r>
-      <w:proofErr w:type="spellEnd"/>
+        <w:t>,Minúsculas,Mayúsculas</w:t>
+      </w:r>
+      <w:r>
+        <w:rPr>
+          <w:lang w:val="en-US"/>
+        </w:rPr>
+        <w:t>, epsilum</w:t>
+      </w:r>
     </w:p>
     <w:p>
       <w:pPr>
@@ -9883,17 +9643,7 @@
           <w:shd w:val="clear" w:color="auto" w:fill="FFFFFF"/>
           <w:lang w:val="en-US"/>
         </w:rPr>
-        <w:t>(</w:t>
-      </w:r>
-      <w:proofErr w:type="spellStart"/>
-      <w:r>
-        <w:rPr>
-          <w:rFonts w:ascii="Arial" w:hAnsi="Arial" w:cs="Arial"/>
-          <w:color w:val="222222"/>
-          <w:shd w:val="clear" w:color="auto" w:fill="FFFFFF"/>
-          <w:lang w:val="en-US"/>
-        </w:rPr>
-        <w:t>So,</w:t>
+        <w:t>(So,</w:t>
       </w:r>
       <w:r>
         <w:rPr>
@@ -9904,7 +9654,6 @@
         </w:rPr>
         <w:t>S</w:t>
       </w:r>
-      <w:proofErr w:type="spellEnd"/>
       <w:r>
         <w:rPr>
           <w:rFonts w:ascii="Arial" w:hAnsi="Arial" w:cs="Arial"/>
@@ -9986,19 +9735,11 @@
           <w:lang w:val="en-US"/>
         </w:rPr>
       </w:pPr>
-      <w:proofErr w:type="spellStart"/>
-      <w:r>
-        <w:rPr>
-          <w:lang w:val="en-US"/>
-        </w:rPr>
-        <w:t>Definición</w:t>
-      </w:r>
-      <w:proofErr w:type="spellEnd"/>
-      <w:r>
-        <w:rPr>
-          <w:lang w:val="en-US"/>
-        </w:rPr>
-        <w:t xml:space="preserve"> Formal AFD</w:t>
+      <w:r>
+        <w:rPr>
+          <w:lang w:val="en-US"/>
+        </w:rPr>
+        <w:t>Definición Formal AFD</w:t>
       </w:r>
     </w:p>
     <w:p>
@@ -10103,16 +9844,7 @@
           <w:color w:val="222222"/>
           <w:shd w:val="clear" w:color="auto" w:fill="FFFFFF"/>
         </w:rPr>
-        <w:t>δ(</w:t>
-      </w:r>
-      <w:proofErr w:type="spellStart"/>
-      <w:r>
-        <w:rPr>
-          <w:rFonts w:ascii="Arial" w:hAnsi="Arial" w:cs="Arial"/>
-          <w:color w:val="222222"/>
-          <w:shd w:val="clear" w:color="auto" w:fill="FFFFFF"/>
-        </w:rPr>
-        <w:t>So,</w:t>
+        <w:t>δ(So,</w:t>
       </w:r>
       <w:r>
         <w:rPr>
@@ -10122,7 +9854,6 @@
         </w:rPr>
         <w:t>S</w:t>
       </w:r>
-      <w:proofErr w:type="spellEnd"/>
       <w:r>
         <w:rPr>
           <w:rFonts w:ascii="Arial" w:hAnsi="Arial" w:cs="Arial"/>
@@ -10535,17 +10266,7 @@
           <w:shd w:val="clear" w:color="auto" w:fill="FFFFFF"/>
           <w:lang w:val="en-US"/>
         </w:rPr>
-        <w:t>(</w:t>
-      </w:r>
-      <w:proofErr w:type="spellStart"/>
-      <w:r>
-        <w:rPr>
-          <w:rFonts w:ascii="Arial" w:hAnsi="Arial" w:cs="Arial"/>
-          <w:color w:val="222222"/>
-          <w:shd w:val="clear" w:color="auto" w:fill="FFFFFF"/>
-          <w:lang w:val="en-US"/>
-        </w:rPr>
-        <w:t>So,</w:t>
+        <w:t>(So,</w:t>
       </w:r>
       <w:r>
         <w:rPr>
@@ -10556,7 +10277,6 @@
         </w:rPr>
         <w:t>S</w:t>
       </w:r>
-      <w:proofErr w:type="spellEnd"/>
       <w:r>
         <w:rPr>
           <w:rFonts w:ascii="Arial" w:hAnsi="Arial" w:cs="Arial"/>
@@ -10820,19 +10540,11 @@
           <w:lang w:val="en-US"/>
         </w:rPr>
       </w:pPr>
-      <w:proofErr w:type="spellStart"/>
-      <w:r>
-        <w:rPr>
-          <w:lang w:val="en-US"/>
-        </w:rPr>
-        <w:t>Definición</w:t>
-      </w:r>
-      <w:proofErr w:type="spellEnd"/>
-      <w:r>
-        <w:rPr>
-          <w:lang w:val="en-US"/>
-        </w:rPr>
-        <w:t xml:space="preserve"> Formal AFD</w:t>
+      <w:r>
+        <w:rPr>
+          <w:lang w:val="en-US"/>
+        </w:rPr>
+        <w:t>Definición Formal AFD</w:t>
       </w:r>
     </w:p>
     <w:p>
@@ -10943,16 +10655,7 @@
           <w:color w:val="222222"/>
           <w:shd w:val="clear" w:color="auto" w:fill="FFFFFF"/>
         </w:rPr>
-        <w:t>δ(</w:t>
-      </w:r>
-      <w:proofErr w:type="spellStart"/>
-      <w:r>
-        <w:rPr>
-          <w:rFonts w:ascii="Arial" w:hAnsi="Arial" w:cs="Arial"/>
-          <w:color w:val="222222"/>
-          <w:shd w:val="clear" w:color="auto" w:fill="FFFFFF"/>
-        </w:rPr>
-        <w:t>So,</w:t>
+        <w:t>δ(So,</w:t>
       </w:r>
       <w:r>
         <w:rPr>
@@ -10962,7 +10665,6 @@
         </w:rPr>
         <w:t>S</w:t>
       </w:r>
-      <w:proofErr w:type="spellEnd"/>
       <w:r>
         <w:rPr>
           <w:rFonts w:ascii="Arial" w:hAnsi="Arial" w:cs="Arial"/>
@@ -11651,17 +11353,7 @@
           <w:shd w:val="clear" w:color="auto" w:fill="FFFFFF"/>
           <w:lang w:val="en-US"/>
         </w:rPr>
-        <w:t>(</w:t>
-      </w:r>
-      <w:proofErr w:type="spellStart"/>
-      <w:r>
-        <w:rPr>
-          <w:rFonts w:ascii="Arial" w:hAnsi="Arial" w:cs="Arial"/>
-          <w:color w:val="222222"/>
-          <w:shd w:val="clear" w:color="auto" w:fill="FFFFFF"/>
-          <w:lang w:val="en-US"/>
-        </w:rPr>
-        <w:t>So,</w:t>
+        <w:t>(So,</w:t>
       </w:r>
       <w:r>
         <w:rPr>
@@ -11672,7 +11364,6 @@
         </w:rPr>
         <w:t>S</w:t>
       </w:r>
-      <w:proofErr w:type="spellEnd"/>
       <w:r>
         <w:rPr>
           <w:rFonts w:ascii="Arial" w:hAnsi="Arial" w:cs="Arial"/>
@@ -12209,19 +11900,11 @@
           <w:lang w:val="en-US"/>
         </w:rPr>
       </w:pPr>
-      <w:proofErr w:type="spellStart"/>
-      <w:r>
-        <w:rPr>
-          <w:lang w:val="en-US"/>
-        </w:rPr>
-        <w:t>Definición</w:t>
-      </w:r>
-      <w:proofErr w:type="spellEnd"/>
-      <w:r>
-        <w:rPr>
-          <w:lang w:val="en-US"/>
-        </w:rPr>
-        <w:t xml:space="preserve"> Formal AFD</w:t>
+      <w:r>
+        <w:rPr>
+          <w:lang w:val="en-US"/>
+        </w:rPr>
+        <w:t>Definición Formal AFD</w:t>
       </w:r>
     </w:p>
     <w:p>
@@ -12344,16 +12027,7 @@
           <w:color w:val="222222"/>
           <w:shd w:val="clear" w:color="auto" w:fill="FFFFFF"/>
         </w:rPr>
-        <w:t>δ(</w:t>
-      </w:r>
-      <w:proofErr w:type="spellStart"/>
-      <w:r>
-        <w:rPr>
-          <w:rFonts w:ascii="Arial" w:hAnsi="Arial" w:cs="Arial"/>
-          <w:color w:val="222222"/>
-          <w:shd w:val="clear" w:color="auto" w:fill="FFFFFF"/>
-        </w:rPr>
-        <w:t>So,</w:t>
+        <w:t>δ(So,</w:t>
       </w:r>
       <w:r>
         <w:rPr>
@@ -12363,7 +12037,6 @@
         </w:rPr>
         <w:t>S</w:t>
       </w:r>
-      <w:proofErr w:type="spellEnd"/>
       <w:r>
         <w:rPr>
           <w:rFonts w:ascii="Arial" w:hAnsi="Arial" w:cs="Arial"/>
@@ -13326,17 +12999,7 @@
           <w:shd w:val="clear" w:color="auto" w:fill="FFFFFF"/>
           <w:lang w:val="en-US"/>
         </w:rPr>
-        <w:t>(</w:t>
-      </w:r>
-      <w:proofErr w:type="spellStart"/>
-      <w:r>
-        <w:rPr>
-          <w:rFonts w:ascii="Arial" w:hAnsi="Arial" w:cs="Arial"/>
-          <w:color w:val="222222"/>
-          <w:shd w:val="clear" w:color="auto" w:fill="FFFFFF"/>
-          <w:lang w:val="en-US"/>
-        </w:rPr>
-        <w:t>So,</w:t>
+        <w:t>(So,</w:t>
       </w:r>
       <w:r>
         <w:rPr>
@@ -13347,7 +13010,6 @@
         </w:rPr>
         <w:t>M</w:t>
       </w:r>
-      <w:proofErr w:type="spellEnd"/>
       <w:r>
         <w:rPr>
           <w:rFonts w:ascii="Arial" w:hAnsi="Arial" w:cs="Arial"/>
@@ -13975,19 +13637,11 @@
           <w:lang w:val="en-US"/>
         </w:rPr>
       </w:pPr>
-      <w:proofErr w:type="spellStart"/>
-      <w:r>
-        <w:rPr>
-          <w:lang w:val="en-US"/>
-        </w:rPr>
-        <w:t>Definición</w:t>
-      </w:r>
-      <w:proofErr w:type="spellEnd"/>
-      <w:r>
-        <w:rPr>
-          <w:lang w:val="en-US"/>
-        </w:rPr>
-        <w:t xml:space="preserve"> Formal AFD</w:t>
+      <w:r>
+        <w:rPr>
+          <w:lang w:val="en-US"/>
+        </w:rPr>
+        <w:t>Definición Formal AFD</w:t>
       </w:r>
     </w:p>
     <w:p>
@@ -14098,16 +13752,7 @@
           <w:color w:val="222222"/>
           <w:shd w:val="clear" w:color="auto" w:fill="FFFFFF"/>
         </w:rPr>
-        <w:t>δ(</w:t>
-      </w:r>
-      <w:proofErr w:type="spellStart"/>
-      <w:r>
-        <w:rPr>
-          <w:rFonts w:ascii="Arial" w:hAnsi="Arial" w:cs="Arial"/>
-          <w:color w:val="222222"/>
-          <w:shd w:val="clear" w:color="auto" w:fill="FFFFFF"/>
-        </w:rPr>
-        <w:t>So,</w:t>
+        <w:t>δ(So,</w:t>
       </w:r>
       <w:r>
         <w:rPr>
@@ -14117,7 +13762,6 @@
         </w:rPr>
         <w:t>M</w:t>
       </w:r>
-      <w:proofErr w:type="spellEnd"/>
       <w:r>
         <w:rPr>
           <w:rFonts w:ascii="Arial" w:hAnsi="Arial" w:cs="Arial"/>
@@ -15060,17 +14704,7 @@
           <w:shd w:val="clear" w:color="auto" w:fill="FFFFFF"/>
           <w:lang w:val="en-US"/>
         </w:rPr>
-        <w:t>(</w:t>
-      </w:r>
-      <w:proofErr w:type="spellStart"/>
-      <w:r>
-        <w:rPr>
-          <w:rFonts w:ascii="Arial" w:hAnsi="Arial" w:cs="Arial"/>
-          <w:color w:val="222222"/>
-          <w:shd w:val="clear" w:color="auto" w:fill="FFFFFF"/>
-          <w:lang w:val="en-US"/>
-        </w:rPr>
-        <w:t>So,</w:t>
+        <w:t>(So,</w:t>
       </w:r>
       <w:r>
         <w:rPr>
@@ -15081,7 +14715,6 @@
         </w:rPr>
         <w:t>H</w:t>
       </w:r>
-      <w:proofErr w:type="spellEnd"/>
       <w:r>
         <w:rPr>
           <w:rFonts w:ascii="Arial" w:hAnsi="Arial" w:cs="Arial"/>
@@ -15436,19 +15069,11 @@
           <w:lang w:val="en-US"/>
         </w:rPr>
       </w:pPr>
-      <w:proofErr w:type="spellStart"/>
-      <w:r>
-        <w:rPr>
-          <w:lang w:val="en-US"/>
-        </w:rPr>
-        <w:t>Definición</w:t>
-      </w:r>
-      <w:proofErr w:type="spellEnd"/>
-      <w:r>
-        <w:rPr>
-          <w:lang w:val="en-US"/>
-        </w:rPr>
-        <w:t xml:space="preserve"> Formal AFD</w:t>
+      <w:r>
+        <w:rPr>
+          <w:lang w:val="en-US"/>
+        </w:rPr>
+        <w:t>Definición Formal AFD</w:t>
       </w:r>
     </w:p>
     <w:p>
@@ -15559,16 +15184,7 @@
           <w:color w:val="222222"/>
           <w:shd w:val="clear" w:color="auto" w:fill="FFFFFF"/>
         </w:rPr>
-        <w:t>δ(</w:t>
-      </w:r>
-      <w:proofErr w:type="spellStart"/>
-      <w:r>
-        <w:rPr>
-          <w:rFonts w:ascii="Arial" w:hAnsi="Arial" w:cs="Arial"/>
-          <w:color w:val="222222"/>
-          <w:shd w:val="clear" w:color="auto" w:fill="FFFFFF"/>
-        </w:rPr>
-        <w:t>So,</w:t>
+        <w:t>δ(So,</w:t>
       </w:r>
       <w:r>
         <w:rPr>
@@ -15578,7 +15194,6 @@
         </w:rPr>
         <w:t>H</w:t>
       </w:r>
-      <w:proofErr w:type="spellEnd"/>
       <w:r>
         <w:rPr>
           <w:rFonts w:ascii="Arial" w:hAnsi="Arial" w:cs="Arial"/>
@@ -16246,17 +15861,7 @@
           <w:shd w:val="clear" w:color="auto" w:fill="FFFFFF"/>
           <w:lang w:val="en-US"/>
         </w:rPr>
-        <w:t>(</w:t>
-      </w:r>
-      <w:proofErr w:type="spellStart"/>
-      <w:r>
-        <w:rPr>
-          <w:rFonts w:ascii="Arial" w:hAnsi="Arial" w:cs="Arial"/>
-          <w:color w:val="222222"/>
-          <w:shd w:val="clear" w:color="auto" w:fill="FFFFFF"/>
-          <w:lang w:val="en-US"/>
-        </w:rPr>
-        <w:t>So,</w:t>
+        <w:t>(So,</w:t>
       </w:r>
       <w:r>
         <w:rPr>
@@ -16267,7 +15872,6 @@
         </w:rPr>
         <w:t>D</w:t>
       </w:r>
-      <w:proofErr w:type="spellEnd"/>
       <w:r>
         <w:rPr>
           <w:rFonts w:ascii="Arial" w:hAnsi="Arial" w:cs="Arial"/>
@@ -16622,19 +16226,11 @@
           <w:lang w:val="en-US"/>
         </w:rPr>
       </w:pPr>
-      <w:proofErr w:type="spellStart"/>
-      <w:r>
-        <w:rPr>
-          <w:lang w:val="en-US"/>
-        </w:rPr>
-        <w:t>Definición</w:t>
-      </w:r>
-      <w:proofErr w:type="spellEnd"/>
-      <w:r>
-        <w:rPr>
-          <w:lang w:val="en-US"/>
-        </w:rPr>
-        <w:t xml:space="preserve"> Formal AFD</w:t>
+      <w:r>
+        <w:rPr>
+          <w:lang w:val="en-US"/>
+        </w:rPr>
+        <w:t>Definición Formal AFD</w:t>
       </w:r>
     </w:p>
     <w:p>
@@ -16745,16 +16341,7 @@
           <w:color w:val="222222"/>
           <w:shd w:val="clear" w:color="auto" w:fill="FFFFFF"/>
         </w:rPr>
-        <w:t>δ(</w:t>
-      </w:r>
-      <w:proofErr w:type="spellStart"/>
-      <w:r>
-        <w:rPr>
-          <w:rFonts w:ascii="Arial" w:hAnsi="Arial" w:cs="Arial"/>
-          <w:color w:val="222222"/>
-          <w:shd w:val="clear" w:color="auto" w:fill="FFFFFF"/>
-        </w:rPr>
-        <w:t>So,</w:t>
+        <w:t>δ(So,</w:t>
       </w:r>
       <w:r>
         <w:rPr>
@@ -16764,7 +16351,6 @@
         </w:rPr>
         <w:t>D</w:t>
       </w:r>
-      <w:proofErr w:type="spellEnd"/>
       <w:r>
         <w:rPr>
           <w:rFonts w:ascii="Arial" w:hAnsi="Arial" w:cs="Arial"/>
@@ -17445,17 +17031,7 @@
           <w:shd w:val="clear" w:color="auto" w:fill="FFFFFF"/>
           <w:lang w:val="en-US"/>
         </w:rPr>
-        <w:t>(</w:t>
-      </w:r>
-      <w:proofErr w:type="spellStart"/>
-      <w:r>
-        <w:rPr>
-          <w:rFonts w:ascii="Arial" w:hAnsi="Arial" w:cs="Arial"/>
-          <w:color w:val="222222"/>
-          <w:shd w:val="clear" w:color="auto" w:fill="FFFFFF"/>
-          <w:lang w:val="en-US"/>
-        </w:rPr>
-        <w:t>So,</w:t>
+        <w:t>(So,</w:t>
       </w:r>
       <w:r>
         <w:rPr>
@@ -17466,7 +17042,6 @@
         </w:rPr>
         <w:t>H</w:t>
       </w:r>
-      <w:proofErr w:type="spellEnd"/>
       <w:r>
         <w:rPr>
           <w:rFonts w:ascii="Arial" w:hAnsi="Arial" w:cs="Arial"/>
@@ -17821,19 +17396,11 @@
           <w:lang w:val="en-US"/>
         </w:rPr>
       </w:pPr>
-      <w:proofErr w:type="spellStart"/>
-      <w:r>
-        <w:rPr>
-          <w:lang w:val="en-US"/>
-        </w:rPr>
-        <w:t>Definición</w:t>
-      </w:r>
-      <w:proofErr w:type="spellEnd"/>
-      <w:r>
-        <w:rPr>
-          <w:lang w:val="en-US"/>
-        </w:rPr>
-        <w:t xml:space="preserve"> Formal AFD</w:t>
+      <w:r>
+        <w:rPr>
+          <w:lang w:val="en-US"/>
+        </w:rPr>
+        <w:t>Definición Formal AFD</w:t>
       </w:r>
     </w:p>
     <w:p>
@@ -17944,16 +17511,7 @@
           <w:color w:val="222222"/>
           <w:shd w:val="clear" w:color="auto" w:fill="FFFFFF"/>
         </w:rPr>
-        <w:t>δ(</w:t>
-      </w:r>
-      <w:proofErr w:type="spellStart"/>
-      <w:r>
-        <w:rPr>
-          <w:rFonts w:ascii="Arial" w:hAnsi="Arial" w:cs="Arial"/>
-          <w:color w:val="222222"/>
-          <w:shd w:val="clear" w:color="auto" w:fill="FFFFFF"/>
-        </w:rPr>
-        <w:t>So,</w:t>
+        <w:t>δ(So,</w:t>
       </w:r>
       <w:r>
         <w:rPr>
@@ -17963,7 +17521,6 @@
         </w:rPr>
         <w:t>H</w:t>
       </w:r>
-      <w:proofErr w:type="spellEnd"/>
       <w:r>
         <w:rPr>
           <w:rFonts w:ascii="Arial" w:hAnsi="Arial" w:cs="Arial"/>
@@ -18849,17 +18406,7 @@
           <w:shd w:val="clear" w:color="auto" w:fill="FFFFFF"/>
           <w:lang w:val="en-US"/>
         </w:rPr>
-        <w:t>(</w:t>
-      </w:r>
-      <w:proofErr w:type="spellStart"/>
-      <w:r>
-        <w:rPr>
-          <w:rFonts w:ascii="Arial" w:hAnsi="Arial" w:cs="Arial"/>
-          <w:color w:val="222222"/>
-          <w:shd w:val="clear" w:color="auto" w:fill="FFFFFF"/>
-          <w:lang w:val="en-US"/>
-        </w:rPr>
-        <w:t>So,</w:t>
+        <w:t>(So,</w:t>
       </w:r>
       <w:r>
         <w:rPr>
@@ -18870,7 +18417,6 @@
         </w:rPr>
         <w:t>I</w:t>
       </w:r>
-      <w:proofErr w:type="spellEnd"/>
       <w:r>
         <w:rPr>
           <w:rFonts w:ascii="Arial" w:hAnsi="Arial" w:cs="Arial"/>
@@ -19680,19 +19226,11 @@
           <w:lang w:val="en-US"/>
         </w:rPr>
       </w:pPr>
-      <w:proofErr w:type="spellStart"/>
-      <w:r>
-        <w:rPr>
-          <w:lang w:val="en-US"/>
-        </w:rPr>
-        <w:t>Definición</w:t>
-      </w:r>
-      <w:proofErr w:type="spellEnd"/>
-      <w:r>
-        <w:rPr>
-          <w:lang w:val="en-US"/>
-        </w:rPr>
-        <w:t xml:space="preserve"> Formal AFD</w:t>
+      <w:r>
+        <w:rPr>
+          <w:lang w:val="en-US"/>
+        </w:rPr>
+        <w:t>Definición Formal AFD</w:t>
       </w:r>
     </w:p>
     <w:p>
@@ -19717,13 +19255,7 @@
         <w:rPr>
           <w:lang w:val="en-US"/>
         </w:rPr>
-        <w:t>,S3,S4,S5,S6,S7,S8</w:t>
-      </w:r>
-      <w:r>
-        <w:rPr>
-          <w:lang w:val="en-US"/>
-        </w:rPr>
-        <w:t>,S9,S10</w:t>
+        <w:t>,S3,S4,S5,S6,S7,S8,S9,S10</w:t>
       </w:r>
     </w:p>
     <w:p>
@@ -19786,13 +19318,7 @@
         <w:rPr>
           <w:lang w:val="en-US"/>
         </w:rPr>
-        <w:t>F=S</w:t>
-      </w:r>
-      <w:r>
-        <w:rPr>
-          <w:lang w:val="en-US"/>
-        </w:rPr>
-        <w:t>10</w:t>
+        <w:t>F=S10</w:t>
       </w:r>
     </w:p>
     <w:p>
@@ -19815,16 +19341,7 @@
           <w:color w:val="222222"/>
           <w:shd w:val="clear" w:color="auto" w:fill="FFFFFF"/>
         </w:rPr>
-        <w:t>δ(</w:t>
-      </w:r>
-      <w:proofErr w:type="spellStart"/>
-      <w:r>
-        <w:rPr>
-          <w:rFonts w:ascii="Arial" w:hAnsi="Arial" w:cs="Arial"/>
-          <w:color w:val="222222"/>
-          <w:shd w:val="clear" w:color="auto" w:fill="FFFFFF"/>
-        </w:rPr>
-        <w:t>So,</w:t>
+        <w:t>δ(So,</w:t>
       </w:r>
       <w:r>
         <w:rPr>
@@ -19834,7 +19351,6 @@
         </w:rPr>
         <w:t>I</w:t>
       </w:r>
-      <w:proofErr w:type="spellEnd"/>
       <w:r>
         <w:rPr>
           <w:rFonts w:ascii="Arial" w:hAnsi="Arial" w:cs="Arial"/>
@@ -19876,16 +19392,7 @@
           <w:shd w:val="clear" w:color="auto" w:fill="FFFFFF"/>
           <w:lang w:val="en-US"/>
         </w:rPr>
-        <w:t>N</w:t>
-      </w:r>
-      <w:r>
-        <w:rPr>
-          <w:rFonts w:ascii="Arial" w:hAnsi="Arial" w:cs="Arial"/>
-          <w:color w:val="222222"/>
-          <w:shd w:val="clear" w:color="auto" w:fill="FFFFFF"/>
-          <w:lang w:val="en-US"/>
-        </w:rPr>
-        <w:t>)</w:t>
+        <w:t>N)</w:t>
       </w:r>
       <w:r>
         <w:rPr>
@@ -19947,16 +19454,7 @@
           <w:shd w:val="clear" w:color="auto" w:fill="FFFFFF"/>
           <w:lang w:val="en-US"/>
         </w:rPr>
-        <w:t>C</w:t>
-      </w:r>
-      <w:r>
-        <w:rPr>
-          <w:rFonts w:ascii="Arial" w:hAnsi="Arial" w:cs="Arial"/>
-          <w:color w:val="222222"/>
-          <w:shd w:val="clear" w:color="auto" w:fill="FFFFFF"/>
-          <w:lang w:val="en-US"/>
-        </w:rPr>
-        <w:t>)</w:t>
+        <w:t>C)</w:t>
       </w:r>
       <w:r>
         <w:rPr>
@@ -20031,16 +19529,7 @@
           <w:shd w:val="clear" w:color="auto" w:fill="FFFFFF"/>
           <w:lang w:val="en-US"/>
         </w:rPr>
-        <w:t>R</w:t>
-      </w:r>
-      <w:r>
-        <w:rPr>
-          <w:rFonts w:ascii="Arial" w:hAnsi="Arial" w:cs="Arial"/>
-          <w:color w:val="222222"/>
-          <w:shd w:val="clear" w:color="auto" w:fill="FFFFFF"/>
-          <w:lang w:val="en-US"/>
-        </w:rPr>
-        <w:t>)</w:t>
+        <w:t>R)</w:t>
       </w:r>
       <w:r>
         <w:rPr>
@@ -20114,16 +19603,7 @@
           <w:shd w:val="clear" w:color="auto" w:fill="FFFFFF"/>
           <w:lang w:val="en-US"/>
         </w:rPr>
-        <w:t>E</w:t>
-      </w:r>
-      <w:r>
-        <w:rPr>
-          <w:rFonts w:ascii="Arial" w:hAnsi="Arial" w:cs="Arial"/>
-          <w:color w:val="222222"/>
-          <w:shd w:val="clear" w:color="auto" w:fill="FFFFFF"/>
-          <w:lang w:val="en-US"/>
-        </w:rPr>
-        <w:t>)</w:t>
+        <w:t>E)</w:t>
       </w:r>
       <w:r>
         <w:rPr>
@@ -20197,16 +19677,7 @@
           <w:shd w:val="clear" w:color="auto" w:fill="FFFFFF"/>
           <w:lang w:val="en-US"/>
         </w:rPr>
-        <w:t>M</w:t>
-      </w:r>
-      <w:r>
-        <w:rPr>
-          <w:rFonts w:ascii="Arial" w:hAnsi="Arial" w:cs="Arial"/>
-          <w:color w:val="222222"/>
-          <w:shd w:val="clear" w:color="auto" w:fill="FFFFFF"/>
-          <w:lang w:val="en-US"/>
-        </w:rPr>
-        <w:t>)</w:t>
+        <w:t>M)</w:t>
       </w:r>
       <w:r>
         <w:rPr>
@@ -20280,16 +19751,7 @@
           <w:shd w:val="clear" w:color="auto" w:fill="FFFFFF"/>
           <w:lang w:val="en-US"/>
         </w:rPr>
-        <w:t>E</w:t>
-      </w:r>
-      <w:r>
-        <w:rPr>
-          <w:rFonts w:ascii="Arial" w:hAnsi="Arial" w:cs="Arial"/>
-          <w:color w:val="222222"/>
-          <w:shd w:val="clear" w:color="auto" w:fill="FFFFFF"/>
-          <w:lang w:val="en-US"/>
-        </w:rPr>
-        <w:t>)</w:t>
+        <w:t>E)</w:t>
       </w:r>
       <w:r>
         <w:rPr>
@@ -20363,16 +19825,7 @@
           <w:shd w:val="clear" w:color="auto" w:fill="FFFFFF"/>
           <w:lang w:val="en-US"/>
         </w:rPr>
-        <w:t>N</w:t>
-      </w:r>
-      <w:r>
-        <w:rPr>
-          <w:rFonts w:ascii="Arial" w:hAnsi="Arial" w:cs="Arial"/>
-          <w:color w:val="222222"/>
-          <w:shd w:val="clear" w:color="auto" w:fill="FFFFFF"/>
-          <w:lang w:val="en-US"/>
-        </w:rPr>
-        <w:t>)</w:t>
+        <w:t>N)</w:t>
       </w:r>
       <w:r>
         <w:rPr>
@@ -20446,16 +19899,7 @@
           <w:shd w:val="clear" w:color="auto" w:fill="FFFFFF"/>
           <w:lang w:val="en-US"/>
         </w:rPr>
-        <w:t>T</w:t>
-      </w:r>
-      <w:r>
-        <w:rPr>
-          <w:rFonts w:ascii="Arial" w:hAnsi="Arial" w:cs="Arial"/>
-          <w:color w:val="222222"/>
-          <w:shd w:val="clear" w:color="auto" w:fill="FFFFFF"/>
-          <w:lang w:val="en-US"/>
-        </w:rPr>
-        <w:t>)</w:t>
+        <w:t>T)</w:t>
       </w:r>
       <w:r>
         <w:rPr>
@@ -20529,16 +19973,7 @@
           <w:shd w:val="clear" w:color="auto" w:fill="FFFFFF"/>
           <w:lang w:val="en-US"/>
         </w:rPr>
-        <w:t>O</w:t>
-      </w:r>
-      <w:r>
-        <w:rPr>
-          <w:rFonts w:ascii="Arial" w:hAnsi="Arial" w:cs="Arial"/>
-          <w:color w:val="222222"/>
-          <w:shd w:val="clear" w:color="auto" w:fill="FFFFFF"/>
-          <w:lang w:val="en-US"/>
-        </w:rPr>
-        <w:t>)</w:t>
+        <w:t>O)</w:t>
       </w:r>
       <w:r>
         <w:rPr>
@@ -20807,19 +20242,11 @@
           <w:lang w:val="en-US"/>
         </w:rPr>
       </w:pPr>
-      <w:proofErr w:type="spellStart"/>
-      <w:r>
-        <w:rPr>
-          <w:lang w:val="en-US"/>
-        </w:rPr>
-        <w:t>Definición</w:t>
-      </w:r>
-      <w:proofErr w:type="spellEnd"/>
-      <w:r>
-        <w:rPr>
-          <w:lang w:val="en-US"/>
-        </w:rPr>
-        <w:t xml:space="preserve"> Formal AFD</w:t>
+      <w:r>
+        <w:rPr>
+          <w:lang w:val="en-US"/>
+        </w:rPr>
+        <w:t>Definición Formal AFD</w:t>
       </w:r>
     </w:p>
     <w:p>
@@ -20901,13 +20328,7 @@
         <w:rPr>
           <w:lang w:val="en-US"/>
         </w:rPr>
-        <w:t>F=S</w:t>
-      </w:r>
-      <w:r>
-        <w:rPr>
-          <w:lang w:val="en-US"/>
-        </w:rPr>
-        <w:t>1</w:t>
+        <w:t>F=S1</w:t>
       </w:r>
     </w:p>
     <w:p>
@@ -21197,19 +20618,11 @@
           <w:lang w:val="en-US"/>
         </w:rPr>
       </w:pPr>
-      <w:proofErr w:type="spellStart"/>
-      <w:r>
-        <w:rPr>
-          <w:lang w:val="en-US"/>
-        </w:rPr>
-        <w:t>Definición</w:t>
-      </w:r>
-      <w:proofErr w:type="spellEnd"/>
-      <w:r>
-        <w:rPr>
-          <w:lang w:val="en-US"/>
-        </w:rPr>
-        <w:t xml:space="preserve"> Formal AFD</w:t>
+      <w:r>
+        <w:rPr>
+          <w:lang w:val="en-US"/>
+        </w:rPr>
+        <w:t>Definición Formal AFD</w:t>
       </w:r>
     </w:p>
     <w:p>
@@ -21599,19 +21012,11 @@
           <w:lang w:val="en-US"/>
         </w:rPr>
       </w:pPr>
-      <w:proofErr w:type="spellStart"/>
-      <w:r>
-        <w:rPr>
-          <w:lang w:val="en-US"/>
-        </w:rPr>
-        <w:t>Definición</w:t>
-      </w:r>
-      <w:proofErr w:type="spellEnd"/>
-      <w:r>
-        <w:rPr>
-          <w:lang w:val="en-US"/>
-        </w:rPr>
-        <w:t xml:space="preserve"> Formal AFD</w:t>
+      <w:r>
+        <w:rPr>
+          <w:lang w:val="en-US"/>
+        </w:rPr>
+        <w:t>Definición Formal AFD</w:t>
       </w:r>
     </w:p>
     <w:p>
@@ -21983,19 +21388,11 @@
           <w:lang w:val="en-US"/>
         </w:rPr>
       </w:pPr>
-      <w:proofErr w:type="spellStart"/>
-      <w:r>
-        <w:rPr>
-          <w:lang w:val="en-US"/>
-        </w:rPr>
-        <w:t>Definición</w:t>
-      </w:r>
-      <w:proofErr w:type="spellEnd"/>
-      <w:r>
-        <w:rPr>
-          <w:lang w:val="en-US"/>
-        </w:rPr>
-        <w:t xml:space="preserve"> Formal AFD</w:t>
+      <w:r>
+        <w:rPr>
+          <w:lang w:val="en-US"/>
+        </w:rPr>
+        <w:t>Definición Formal AFD</w:t>
       </w:r>
     </w:p>
     <w:p>
@@ -22600,19 +21997,11 @@
           <w:lang w:val="en-US"/>
         </w:rPr>
       </w:pPr>
-      <w:proofErr w:type="spellStart"/>
-      <w:r>
-        <w:rPr>
-          <w:lang w:val="en-US"/>
-        </w:rPr>
-        <w:t>Definición</w:t>
-      </w:r>
-      <w:proofErr w:type="spellEnd"/>
-      <w:r>
-        <w:rPr>
-          <w:lang w:val="en-US"/>
-        </w:rPr>
-        <w:t xml:space="preserve"> Formal AFD</w:t>
+      <w:r>
+        <w:rPr>
+          <w:lang w:val="en-US"/>
+        </w:rPr>
+        <w:t>Definición Formal AFD</w:t>
       </w:r>
     </w:p>
     <w:p>
@@ -23189,19 +22578,11 @@
           <w:lang w:val="en-US"/>
         </w:rPr>
       </w:pPr>
-      <w:proofErr w:type="spellStart"/>
-      <w:r>
-        <w:rPr>
-          <w:lang w:val="en-US"/>
-        </w:rPr>
-        <w:t>Definición</w:t>
-      </w:r>
-      <w:proofErr w:type="spellEnd"/>
-      <w:r>
-        <w:rPr>
-          <w:lang w:val="en-US"/>
-        </w:rPr>
-        <w:t xml:space="preserve"> Formal AFD</w:t>
+      <w:r>
+        <w:rPr>
+          <w:lang w:val="en-US"/>
+        </w:rPr>
+        <w:t>Definición Formal AFD</w:t>
       </w:r>
     </w:p>
     <w:p>
@@ -23660,19 +23041,11 @@
           <w:lang w:val="en-US"/>
         </w:rPr>
       </w:pPr>
-      <w:proofErr w:type="spellStart"/>
-      <w:r>
-        <w:rPr>
-          <w:lang w:val="en-US"/>
-        </w:rPr>
-        <w:t>Definición</w:t>
-      </w:r>
-      <w:proofErr w:type="spellEnd"/>
-      <w:r>
-        <w:rPr>
-          <w:lang w:val="en-US"/>
-        </w:rPr>
-        <w:t xml:space="preserve"> Formal AFD</w:t>
+      <w:r>
+        <w:rPr>
+          <w:lang w:val="en-US"/>
+        </w:rPr>
+        <w:t>Definición Formal AFD</w:t>
       </w:r>
     </w:p>
     <w:p>
@@ -24049,16 +23422,7 @@
           <w:shd w:val="clear" w:color="auto" w:fill="FFFFFF"/>
           <w:lang w:val="en-US"/>
         </w:rPr>
-        <w:t>)</w:t>
-      </w:r>
-      <w:r>
-        <w:rPr>
-          <w:rFonts w:ascii="Arial" w:hAnsi="Arial" w:cs="Arial"/>
-          <w:color w:val="222222"/>
-          <w:shd w:val="clear" w:color="auto" w:fill="FFFFFF"/>
-          <w:lang w:val="en-US"/>
-        </w:rPr>
-        <w:t xml:space="preserve"> </w:t>
+        <w:t xml:space="preserve">) </w:t>
       </w:r>
       <w:r>
         <w:rPr>
@@ -24077,19 +23441,11 @@
           <w:lang w:val="en-US"/>
         </w:rPr>
       </w:pPr>
-      <w:proofErr w:type="spellStart"/>
-      <w:r>
-        <w:rPr>
-          <w:lang w:val="en-US"/>
-        </w:rPr>
-        <w:t>Definición</w:t>
-      </w:r>
-      <w:proofErr w:type="spellEnd"/>
-      <w:r>
-        <w:rPr>
-          <w:lang w:val="en-US"/>
-        </w:rPr>
-        <w:t xml:space="preserve"> Formal AFD</w:t>
+      <w:r>
+        <w:rPr>
+          <w:lang w:val="en-US"/>
+        </w:rPr>
+        <w:t>Definición Formal AFD</w:t>
       </w:r>
     </w:p>
     <w:p>
@@ -24133,13 +23489,7 @@
         <w:rPr>
           <w:lang w:val="en-US"/>
         </w:rPr>
-        <w:t xml:space="preserve"> </w:t>
-      </w:r>
-      <w:r>
-        <w:rPr>
-          <w:lang w:val="en-US"/>
-        </w:rPr>
-        <w:t>)</w:t>
+        <w:t xml:space="preserve"> )</w:t>
       </w:r>
     </w:p>
     <w:p>
@@ -24208,15 +23558,7 @@
           <w:color w:val="222222"/>
           <w:shd w:val="clear" w:color="auto" w:fill="FFFFFF"/>
         </w:rPr>
-        <w:t>)</w:t>
-      </w:r>
-      <w:r>
-        <w:rPr>
-          <w:rFonts w:ascii="Arial" w:hAnsi="Arial" w:cs="Arial"/>
-          <w:color w:val="222222"/>
-          <w:shd w:val="clear" w:color="auto" w:fill="FFFFFF"/>
-        </w:rPr>
-        <w:t xml:space="preserve"> </w:t>
+        <w:t xml:space="preserve">) </w:t>
       </w:r>
       <w:r>
         <w:rPr>
@@ -24575,16 +23917,7 @@
           <w:shd w:val="clear" w:color="auto" w:fill="FFFFFF"/>
           <w:lang w:val="en-US"/>
         </w:rPr>
-        <w:t>;</w:t>
-      </w:r>
-      <w:r>
-        <w:rPr>
-          <w:rFonts w:ascii="Arial" w:hAnsi="Arial" w:cs="Arial"/>
-          <w:color w:val="222222"/>
-          <w:shd w:val="clear" w:color="auto" w:fill="FFFFFF"/>
-          <w:lang w:val="en-US"/>
-        </w:rPr>
-        <w:t xml:space="preserve"> </w:t>
+        <w:t xml:space="preserve">; </w:t>
       </w:r>
       <w:r>
         <w:rPr>
@@ -24603,19 +23936,11 @@
           <w:lang w:val="en-US"/>
         </w:rPr>
       </w:pPr>
-      <w:proofErr w:type="spellStart"/>
-      <w:r>
-        <w:rPr>
-          <w:lang w:val="en-US"/>
-        </w:rPr>
-        <w:t>Definición</w:t>
-      </w:r>
-      <w:proofErr w:type="spellEnd"/>
-      <w:r>
-        <w:rPr>
-          <w:lang w:val="en-US"/>
-        </w:rPr>
-        <w:t xml:space="preserve"> Formal AFD</w:t>
+      <w:r>
+        <w:rPr>
+          <w:lang w:val="en-US"/>
+        </w:rPr>
+        <w:t>Definición Formal AFD</w:t>
       </w:r>
     </w:p>
     <w:p>
@@ -24659,13 +23984,7 @@
         <w:rPr>
           <w:lang w:val="en-US"/>
         </w:rPr>
-        <w:t xml:space="preserve"> </w:t>
-      </w:r>
-      <w:r>
-        <w:rPr>
-          <w:lang w:val="en-US"/>
-        </w:rPr>
-        <w:t>;</w:t>
+        <w:t xml:space="preserve"> ;</w:t>
       </w:r>
     </w:p>
     <w:p>
@@ -24734,15 +24053,7 @@
           <w:color w:val="222222"/>
           <w:shd w:val="clear" w:color="auto" w:fill="FFFFFF"/>
         </w:rPr>
-        <w:t xml:space="preserve"> ;</w:t>
-      </w:r>
-      <w:r>
-        <w:rPr>
-          <w:rFonts w:ascii="Arial" w:hAnsi="Arial" w:cs="Arial"/>
-          <w:color w:val="222222"/>
-          <w:shd w:val="clear" w:color="auto" w:fill="FFFFFF"/>
-        </w:rPr>
-        <w:t xml:space="preserve"> </w:t>
+        <w:t xml:space="preserve"> ; </w:t>
       </w:r>
       <w:r>
         <w:rPr>
@@ -25002,19 +24313,11 @@
           <w:lang w:val="en-US"/>
         </w:rPr>
       </w:pPr>
-      <w:proofErr w:type="spellStart"/>
-      <w:r>
-        <w:rPr>
-          <w:lang w:val="en-US"/>
-        </w:rPr>
-        <w:t>Definición</w:t>
-      </w:r>
-      <w:proofErr w:type="spellEnd"/>
-      <w:r>
-        <w:rPr>
-          <w:lang w:val="en-US"/>
-        </w:rPr>
-        <w:t xml:space="preserve"> Formal AFD</w:t>
+      <w:r>
+        <w:rPr>
+          <w:lang w:val="en-US"/>
+        </w:rPr>
+        <w:t>Definición Formal AFD</w:t>
       </w:r>
     </w:p>
     <w:p>
@@ -25058,13 +24361,7 @@
         <w:rPr>
           <w:lang w:val="en-US"/>
         </w:rPr>
-        <w:t xml:space="preserve"> </w:t>
-      </w:r>
-      <w:r>
-        <w:rPr>
-          <w:lang w:val="en-US"/>
-        </w:rPr>
-        <w:t>=</w:t>
+        <w:t xml:space="preserve"> =</w:t>
       </w:r>
     </w:p>
     <w:p>
@@ -25133,23 +24430,7 @@
           <w:color w:val="222222"/>
           <w:shd w:val="clear" w:color="auto" w:fill="FFFFFF"/>
         </w:rPr>
-        <w:t xml:space="preserve"> </w:t>
-      </w:r>
-      <w:r>
-        <w:rPr>
-          <w:rFonts w:ascii="Arial" w:hAnsi="Arial" w:cs="Arial"/>
-          <w:color w:val="222222"/>
-          <w:shd w:val="clear" w:color="auto" w:fill="FFFFFF"/>
-        </w:rPr>
-        <w:t>=</w:t>
-      </w:r>
-      <w:r>
-        <w:rPr>
-          <w:rFonts w:ascii="Arial" w:hAnsi="Arial" w:cs="Arial"/>
-          <w:color w:val="222222"/>
-          <w:shd w:val="clear" w:color="auto" w:fill="FFFFFF"/>
-        </w:rPr>
-        <w:t xml:space="preserve"> </w:t>
+        <w:t xml:space="preserve"> = </w:t>
       </w:r>
       <w:r>
         <w:rPr>
@@ -25431,19 +24712,11 @@
           <w:lang w:val="en-US"/>
         </w:rPr>
       </w:pPr>
-      <w:proofErr w:type="spellStart"/>
-      <w:r>
-        <w:rPr>
-          <w:lang w:val="en-US"/>
-        </w:rPr>
-        <w:t>Definición</w:t>
-      </w:r>
-      <w:proofErr w:type="spellEnd"/>
-      <w:r>
-        <w:rPr>
-          <w:lang w:val="en-US"/>
-        </w:rPr>
-        <w:t xml:space="preserve"> Formal AFD</w:t>
+      <w:r>
+        <w:rPr>
+          <w:lang w:val="en-US"/>
+        </w:rPr>
+        <w:t>Definición Formal AFD</w:t>
       </w:r>
     </w:p>
     <w:p>
@@ -25487,13 +24760,7 @@
         <w:rPr>
           <w:lang w:val="en-US"/>
         </w:rPr>
-        <w:t xml:space="preserve"> </w:t>
-      </w:r>
-      <w:r>
-        <w:rPr>
-          <w:lang w:val="en-US"/>
-        </w:rPr>
-        <w:t>&gt;</w:t>
+        <w:t xml:space="preserve"> &gt;</w:t>
       </w:r>
     </w:p>
     <w:p>
@@ -25562,23 +24829,7 @@
           <w:color w:val="222222"/>
           <w:shd w:val="clear" w:color="auto" w:fill="FFFFFF"/>
         </w:rPr>
-        <w:t xml:space="preserve"> </w:t>
-      </w:r>
-      <w:r>
-        <w:rPr>
-          <w:rFonts w:ascii="Arial" w:hAnsi="Arial" w:cs="Arial"/>
-          <w:color w:val="222222"/>
-          <w:shd w:val="clear" w:color="auto" w:fill="FFFFFF"/>
-        </w:rPr>
-        <w:t>&gt;</w:t>
-      </w:r>
-      <w:r>
-        <w:rPr>
-          <w:rFonts w:ascii="Arial" w:hAnsi="Arial" w:cs="Arial"/>
-          <w:color w:val="222222"/>
-          <w:shd w:val="clear" w:color="auto" w:fill="FFFFFF"/>
-        </w:rPr>
-        <w:t xml:space="preserve"> </w:t>
+        <w:t xml:space="preserve"> &gt; </w:t>
       </w:r>
       <w:r>
         <w:rPr>
@@ -25849,19 +25100,11 @@
           <w:lang w:val="en-US"/>
         </w:rPr>
       </w:pPr>
-      <w:proofErr w:type="spellStart"/>
-      <w:r>
-        <w:rPr>
-          <w:lang w:val="en-US"/>
-        </w:rPr>
-        <w:t>Definición</w:t>
-      </w:r>
-      <w:proofErr w:type="spellEnd"/>
-      <w:r>
-        <w:rPr>
-          <w:lang w:val="en-US"/>
-        </w:rPr>
-        <w:t xml:space="preserve"> Formal AFD</w:t>
+      <w:r>
+        <w:rPr>
+          <w:lang w:val="en-US"/>
+        </w:rPr>
+        <w:t>Definición Formal AFD</w:t>
       </w:r>
     </w:p>
     <w:p>
@@ -25905,13 +25148,7 @@
         <w:rPr>
           <w:lang w:val="en-US"/>
         </w:rPr>
-        <w:t xml:space="preserve"> </w:t>
-      </w:r>
-      <w:r>
-        <w:rPr>
-          <w:lang w:val="en-US"/>
-        </w:rPr>
-        <w:t>&lt;</w:t>
+        <w:t xml:space="preserve"> &lt;</w:t>
       </w:r>
     </w:p>
     <w:p>
@@ -26402,19 +25639,11 @@
           <w:lang w:val="en-US"/>
         </w:rPr>
       </w:pPr>
-      <w:proofErr w:type="spellStart"/>
-      <w:r>
-        <w:rPr>
-          <w:lang w:val="en-US"/>
-        </w:rPr>
-        <w:t>Definición</w:t>
-      </w:r>
-      <w:proofErr w:type="spellEnd"/>
-      <w:r>
-        <w:rPr>
-          <w:lang w:val="en-US"/>
-        </w:rPr>
-        <w:t xml:space="preserve"> Formal AFD</w:t>
+      <w:r>
+        <w:rPr>
+          <w:lang w:val="en-US"/>
+        </w:rPr>
+        <w:t>Definición Formal AFD</w:t>
       </w:r>
     </w:p>
     <w:p>
@@ -26985,19 +26214,11 @@
           <w:lang w:val="en-US"/>
         </w:rPr>
       </w:pPr>
-      <w:proofErr w:type="spellStart"/>
-      <w:r>
-        <w:rPr>
-          <w:lang w:val="en-US"/>
-        </w:rPr>
-        <w:t>Definición</w:t>
-      </w:r>
-      <w:proofErr w:type="spellEnd"/>
-      <w:r>
-        <w:rPr>
-          <w:lang w:val="en-US"/>
-        </w:rPr>
-        <w:t xml:space="preserve"> Formal AFD</w:t>
+      <w:r>
+        <w:rPr>
+          <w:lang w:val="en-US"/>
+        </w:rPr>
+        <w:t>Definición Formal AFD</w:t>
       </w:r>
     </w:p>
     <w:p>
@@ -27047,13 +26268,7 @@
         <w:rPr>
           <w:lang w:val="en-US"/>
         </w:rPr>
-        <w:t>&lt;</w:t>
-      </w:r>
-      <w:r>
-        <w:rPr>
-          <w:lang w:val="en-US"/>
-        </w:rPr>
-        <w:t>,=</w:t>
+        <w:t>&lt;,=</w:t>
       </w:r>
     </w:p>
     <w:p>
@@ -27594,19 +26809,11 @@
           <w:lang w:val="en-US"/>
         </w:rPr>
       </w:pPr>
-      <w:proofErr w:type="spellStart"/>
-      <w:r>
-        <w:rPr>
-          <w:lang w:val="en-US"/>
-        </w:rPr>
-        <w:t>Definición</w:t>
-      </w:r>
-      <w:proofErr w:type="spellEnd"/>
-      <w:r>
-        <w:rPr>
-          <w:lang w:val="en-US"/>
-        </w:rPr>
-        <w:t xml:space="preserve"> Formal AFD</w:t>
+      <w:r>
+        <w:rPr>
+          <w:lang w:val="en-US"/>
+        </w:rPr>
+        <w:t>Definición Formal AFD</w:t>
       </w:r>
     </w:p>
     <w:p>
@@ -28177,19 +27384,11 @@
           <w:lang w:val="en-US"/>
         </w:rPr>
       </w:pPr>
-      <w:proofErr w:type="spellStart"/>
-      <w:r>
-        <w:rPr>
-          <w:lang w:val="en-US"/>
-        </w:rPr>
-        <w:t>Definición</w:t>
-      </w:r>
-      <w:proofErr w:type="spellEnd"/>
-      <w:r>
-        <w:rPr>
-          <w:lang w:val="en-US"/>
-        </w:rPr>
-        <w:t xml:space="preserve"> Formal AFD</w:t>
+      <w:r>
+        <w:rPr>
+          <w:lang w:val="en-US"/>
+        </w:rPr>
+        <w:t>Definición Formal AFD</w:t>
       </w:r>
     </w:p>
     <w:p>
@@ -28772,19 +27971,11 @@
           <w:lang w:val="en-US"/>
         </w:rPr>
       </w:pPr>
-      <w:proofErr w:type="spellStart"/>
-      <w:r>
-        <w:rPr>
-          <w:lang w:val="en-US"/>
-        </w:rPr>
-        <w:t>Definición</w:t>
-      </w:r>
-      <w:proofErr w:type="spellEnd"/>
-      <w:r>
-        <w:rPr>
-          <w:lang w:val="en-US"/>
-        </w:rPr>
-        <w:t xml:space="preserve"> Formal AFD</w:t>
+      <w:r>
+        <w:rPr>
+          <w:lang w:val="en-US"/>
+        </w:rPr>
+        <w:t>Definición Formal AFD</w:t>
       </w:r>
     </w:p>
     <w:p>
@@ -29349,19 +28540,11 @@
           <w:lang w:val="en-US"/>
         </w:rPr>
       </w:pPr>
-      <w:proofErr w:type="spellStart"/>
-      <w:r>
-        <w:rPr>
-          <w:lang w:val="en-US"/>
-        </w:rPr>
-        <w:t>Definición</w:t>
-      </w:r>
-      <w:proofErr w:type="spellEnd"/>
-      <w:r>
-        <w:rPr>
-          <w:lang w:val="en-US"/>
-        </w:rPr>
-        <w:t xml:space="preserve"> Formal AFD</w:t>
+      <w:r>
+        <w:rPr>
+          <w:lang w:val="en-US"/>
+        </w:rPr>
+        <w:t>Definición Formal AFD</w:t>
       </w:r>
     </w:p>
     <w:p>
@@ -29817,19 +29000,11 @@
           <w:lang w:val="en-US"/>
         </w:rPr>
       </w:pPr>
-      <w:proofErr w:type="spellStart"/>
-      <w:r>
-        <w:rPr>
-          <w:lang w:val="en-US"/>
-        </w:rPr>
-        <w:t>Definición</w:t>
-      </w:r>
-      <w:proofErr w:type="spellEnd"/>
-      <w:r>
-        <w:rPr>
-          <w:lang w:val="en-US"/>
-        </w:rPr>
-        <w:t xml:space="preserve"> Formal AFD</w:t>
+      <w:r>
+        <w:rPr>
+          <w:lang w:val="en-US"/>
+        </w:rPr>
+        <w:t>Definición Formal AFD</w:t>
       </w:r>
     </w:p>
     <w:p>
@@ -29873,13 +29048,7 @@
         <w:rPr>
           <w:lang w:val="en-US"/>
         </w:rPr>
-        <w:t xml:space="preserve"> </w:t>
-      </w:r>
-      <w:r>
-        <w:rPr>
-          <w:lang w:val="en-US"/>
-        </w:rPr>
-        <w:t>!</w:t>
+        <w:t xml:space="preserve"> !</w:t>
       </w:r>
     </w:p>
     <w:p>
@@ -29948,23 +29117,7 @@
           <w:color w:val="222222"/>
           <w:shd w:val="clear" w:color="auto" w:fill="FFFFFF"/>
         </w:rPr>
-        <w:t xml:space="preserve"> </w:t>
-      </w:r>
-      <w:r>
-        <w:rPr>
-          <w:rFonts w:ascii="Arial" w:hAnsi="Arial" w:cs="Arial"/>
-          <w:color w:val="222222"/>
-          <w:shd w:val="clear" w:color="auto" w:fill="FFFFFF"/>
-        </w:rPr>
-        <w:t>!</w:t>
-      </w:r>
-      <w:r>
-        <w:rPr>
-          <w:rFonts w:ascii="Arial" w:hAnsi="Arial" w:cs="Arial"/>
-          <w:color w:val="222222"/>
-          <w:shd w:val="clear" w:color="auto" w:fill="FFFFFF"/>
-        </w:rPr>
-        <w:t xml:space="preserve"> </w:t>
+        <w:t xml:space="preserve"> ! </w:t>
       </w:r>
       <w:r>
         <w:rPr>

</xml_diff>